<commit_message>
Update prob2: data info, graph, report
</commit_message>
<xml_diff>
--- a/FinalProject/Prob2/Report.docx
+++ b/FinalProject/Prob2/Report.docx
@@ -19,7 +19,7 @@
     </w:p>
     <w:tbl>
       <w:tblPr>
-        <w:tblW w:w="8869" w:type="dxa"/>
+        <w:tblW w:w="8866" w:type="dxa"/>
         <w:tblBorders>
           <w:top w:val="single" w:color="auto" w:sz="4" w:space="0"/>
           <w:left w:val="single" w:color="auto" w:sz="4" w:space="0"/>
@@ -35,11 +35,12 @@
         </w:tblCellMar>
       </w:tblPr>
       <w:tblGrid>
-        <w:gridCol w:w="1773"/>
-        <w:gridCol w:w="1774"/>
-        <w:gridCol w:w="1774"/>
-        <w:gridCol w:w="1774"/>
-        <w:gridCol w:w="1774"/>
+        <w:gridCol w:w="1477"/>
+        <w:gridCol w:w="1477"/>
+        <w:gridCol w:w="1478"/>
+        <w:gridCol w:w="1478"/>
+        <w:gridCol w:w="1478"/>
+        <w:gridCol w:w="1478"/>
       </w:tblGrid>
       <w:tr>
         <w:tblPrEx>
@@ -59,7 +60,20 @@
         </w:tblPrEx>
         <w:tc>
           <w:tcPr>
-            <w:tcW w:w="1773" w:type="dxa"/>
+            <w:tcW w:w="1477" w:type="dxa"/>
+          </w:tcPr>
+          <w:p>
+            <w:pPr>
+              <w:rPr>
+                <w:rFonts w:hint="default"/>
+                <w:lang w:val="en-US"/>
+              </w:rPr>
+            </w:pPr>
+          </w:p>
+        </w:tc>
+        <w:tc>
+          <w:tcPr>
+            <w:tcW w:w="1477" w:type="dxa"/>
           </w:tcPr>
           <w:p>
             <w:pPr>
@@ -79,7 +93,7 @@
         </w:tc>
         <w:tc>
           <w:tcPr>
-            <w:tcW w:w="1774" w:type="dxa"/>
+            <w:tcW w:w="1478" w:type="dxa"/>
           </w:tcPr>
           <w:p>
             <w:pPr>
@@ -99,7 +113,7 @@
         </w:tc>
         <w:tc>
           <w:tcPr>
-            <w:tcW w:w="1774" w:type="dxa"/>
+            <w:tcW w:w="1478" w:type="dxa"/>
           </w:tcPr>
           <w:p>
             <w:pPr>
@@ -119,7 +133,7 @@
         </w:tc>
         <w:tc>
           <w:tcPr>
-            <w:tcW w:w="1774" w:type="dxa"/>
+            <w:tcW w:w="1478" w:type="dxa"/>
           </w:tcPr>
           <w:p>
             <w:pPr>
@@ -139,7 +153,7 @@
         </w:tc>
         <w:tc>
           <w:tcPr>
-            <w:tcW w:w="1774" w:type="dxa"/>
+            <w:tcW w:w="1478" w:type="dxa"/>
           </w:tcPr>
           <w:p>
             <w:pPr>
@@ -155,8 +169,6 @@
               </w:rPr>
               <w:t>Max - Min</w:t>
             </w:r>
-            <w:bookmarkStart w:id="0" w:name="_GoBack"/>
-            <w:bookmarkEnd w:id="0"/>
           </w:p>
         </w:tc>
       </w:tr>
@@ -178,67 +190,491 @@
         </w:tblPrEx>
         <w:tc>
           <w:tcPr>
-            <w:tcW w:w="1773" w:type="dxa"/>
-          </w:tcPr>
-          <w:p>
-            <w:pPr>
-              <w:rPr>
-                <w:rFonts w:hint="default"/>
-                <w:lang w:val="en-US"/>
-              </w:rPr>
-            </w:pPr>
-          </w:p>
-        </w:tc>
-        <w:tc>
-          <w:tcPr>
-            <w:tcW w:w="1774" w:type="dxa"/>
-          </w:tcPr>
-          <w:p>
-            <w:pPr>
-              <w:rPr>
-                <w:rFonts w:hint="default"/>
-                <w:lang w:val="en-US"/>
-              </w:rPr>
-            </w:pPr>
-          </w:p>
-        </w:tc>
-        <w:tc>
-          <w:tcPr>
-            <w:tcW w:w="1774" w:type="dxa"/>
-          </w:tcPr>
-          <w:p>
-            <w:pPr>
-              <w:rPr>
-                <w:rFonts w:hint="default"/>
-                <w:lang w:val="en-US"/>
-              </w:rPr>
-            </w:pPr>
-          </w:p>
-        </w:tc>
-        <w:tc>
-          <w:tcPr>
-            <w:tcW w:w="1774" w:type="dxa"/>
-          </w:tcPr>
-          <w:p>
-            <w:pPr>
-              <w:rPr>
-                <w:rFonts w:hint="default"/>
-                <w:lang w:val="en-US"/>
-              </w:rPr>
-            </w:pPr>
-          </w:p>
-        </w:tc>
-        <w:tc>
-          <w:tcPr>
-            <w:tcW w:w="1774" w:type="dxa"/>
-          </w:tcPr>
-          <w:p>
-            <w:pPr>
-              <w:rPr>
-                <w:rFonts w:hint="default"/>
-                <w:lang w:val="en-US"/>
-              </w:rPr>
-            </w:pPr>
+            <w:tcW w:w="1477" w:type="dxa"/>
+          </w:tcPr>
+          <w:p>
+            <w:pPr>
+              <w:rPr>
+                <w:rFonts w:hint="default"/>
+                <w:lang w:val="en-US"/>
+              </w:rPr>
+            </w:pPr>
+            <w:r>
+              <w:rPr>
+                <w:rFonts w:hint="default"/>
+                <w:lang w:val="en-US"/>
+              </w:rPr>
+              <w:t>X</w:t>
+            </w:r>
+          </w:p>
+        </w:tc>
+        <w:tc>
+          <w:tcPr>
+            <w:tcW w:w="1477" w:type="dxa"/>
+          </w:tcPr>
+          <w:p>
+            <w:pPr>
+              <w:rPr>
+                <w:rFonts w:hint="default"/>
+                <w:lang w:val="en-US"/>
+              </w:rPr>
+            </w:pPr>
+            <w:r>
+              <w:rPr>
+                <w:rFonts w:hint="default"/>
+                <w:lang w:val="en-US"/>
+              </w:rPr>
+              <w:t>0.487188</w:t>
+            </w:r>
+          </w:p>
+        </w:tc>
+        <w:tc>
+          <w:tcPr>
+            <w:tcW w:w="1478" w:type="dxa"/>
+          </w:tcPr>
+          <w:p>
+            <w:pPr>
+              <w:rPr>
+                <w:rFonts w:hint="default"/>
+                <w:lang w:val="en-US"/>
+              </w:rPr>
+            </w:pPr>
+            <w:r>
+              <w:rPr>
+                <w:rFonts w:hint="default"/>
+                <w:lang w:val="en-US"/>
+              </w:rPr>
+              <w:t>0.296494</w:t>
+            </w:r>
+          </w:p>
+        </w:tc>
+        <w:tc>
+          <w:tcPr>
+            <w:tcW w:w="1478" w:type="dxa"/>
+          </w:tcPr>
+          <w:p>
+            <w:pPr>
+              <w:rPr>
+                <w:rFonts w:hint="default"/>
+                <w:lang w:val="en-US"/>
+              </w:rPr>
+            </w:pPr>
+            <w:r>
+              <w:rPr>
+                <w:rFonts w:hint="default"/>
+                <w:lang w:val="en-US"/>
+              </w:rPr>
+              <w:t>0.002611</w:t>
+            </w:r>
+          </w:p>
+        </w:tc>
+        <w:tc>
+          <w:tcPr>
+            <w:tcW w:w="1478" w:type="dxa"/>
+          </w:tcPr>
+          <w:p>
+            <w:pPr>
+              <w:rPr>
+                <w:rFonts w:hint="default"/>
+                <w:lang w:val="en-US"/>
+              </w:rPr>
+            </w:pPr>
+            <w:r>
+              <w:rPr>
+                <w:rFonts w:hint="default"/>
+                <w:lang w:val="en-US"/>
+              </w:rPr>
+              <w:t>0.995166</w:t>
+            </w:r>
+          </w:p>
+        </w:tc>
+        <w:tc>
+          <w:tcPr>
+            <w:tcW w:w="1478" w:type="dxa"/>
+          </w:tcPr>
+          <w:p>
+            <w:pPr>
+              <w:rPr>
+                <w:rFonts w:hint="default"/>
+                <w:lang w:val="en-US"/>
+              </w:rPr>
+            </w:pPr>
+            <w:r>
+              <w:rPr>
+                <w:rFonts w:hint="default"/>
+                <w:lang w:val="en-US"/>
+              </w:rPr>
+              <w:t>0.992555</w:t>
+            </w:r>
+          </w:p>
+        </w:tc>
+      </w:tr>
+      <w:tr>
+        <w:tblPrEx>
+          <w:tblBorders>
+            <w:top w:val="single" w:color="auto" w:sz="4" w:space="0"/>
+            <w:left w:val="single" w:color="auto" w:sz="4" w:space="0"/>
+            <w:bottom w:val="single" w:color="auto" w:sz="4" w:space="0"/>
+            <w:right w:val="single" w:color="auto" w:sz="4" w:space="0"/>
+            <w:insideH w:val="single" w:color="auto" w:sz="4" w:space="0"/>
+            <w:insideV w:val="single" w:color="auto" w:sz="4" w:space="0"/>
+          </w:tblBorders>
+          <w:tblLayout w:type="fixed"/>
+          <w:tblCellMar>
+            <w:left w:w="108" w:type="dxa"/>
+            <w:right w:w="108" w:type="dxa"/>
+          </w:tblCellMar>
+        </w:tblPrEx>
+        <w:tc>
+          <w:tcPr>
+            <w:tcW w:w="1477" w:type="dxa"/>
+          </w:tcPr>
+          <w:p>
+            <w:pPr>
+              <w:rPr>
+                <w:rFonts w:hint="default"/>
+                <w:lang w:val="en-US"/>
+              </w:rPr>
+            </w:pPr>
+            <w:r>
+              <w:rPr>
+                <w:rFonts w:hint="default"/>
+                <w:lang w:val="en-US"/>
+              </w:rPr>
+              <w:t>Y</w:t>
+            </w:r>
+          </w:p>
+        </w:tc>
+        <w:tc>
+          <w:tcPr>
+            <w:tcW w:w="1477" w:type="dxa"/>
+          </w:tcPr>
+          <w:p>
+            <w:pPr>
+              <w:rPr>
+                <w:rFonts w:hint="default"/>
+                <w:lang w:val="en-US"/>
+              </w:rPr>
+            </w:pPr>
+            <w:r>
+              <w:rPr>
+                <w:rFonts w:hint="default"/>
+                <w:lang w:val="en-US"/>
+              </w:rPr>
+              <w:t>0.508382</w:t>
+            </w:r>
+          </w:p>
+        </w:tc>
+        <w:tc>
+          <w:tcPr>
+            <w:tcW w:w="1478" w:type="dxa"/>
+          </w:tcPr>
+          <w:p>
+            <w:pPr>
+              <w:rPr>
+                <w:rFonts w:hint="default"/>
+                <w:lang w:val="en-US"/>
+              </w:rPr>
+            </w:pPr>
+            <w:r>
+              <w:rPr>
+                <w:rFonts w:hint="default"/>
+                <w:lang w:val="en-US"/>
+              </w:rPr>
+              <w:t>0.272406</w:t>
+            </w:r>
+          </w:p>
+        </w:tc>
+        <w:tc>
+          <w:tcPr>
+            <w:tcW w:w="1478" w:type="dxa"/>
+          </w:tcPr>
+          <w:p>
+            <w:pPr>
+              <w:rPr>
+                <w:rFonts w:hint="default"/>
+                <w:lang w:val="en-US"/>
+              </w:rPr>
+            </w:pPr>
+            <w:r>
+              <w:rPr>
+                <w:rFonts w:hint="default"/>
+                <w:lang w:val="en-US"/>
+              </w:rPr>
+              <w:t>0.011963</w:t>
+            </w:r>
+          </w:p>
+        </w:tc>
+        <w:tc>
+          <w:tcPr>
+            <w:tcW w:w="1478" w:type="dxa"/>
+          </w:tcPr>
+          <w:p>
+            <w:pPr>
+              <w:rPr>
+                <w:rFonts w:hint="default"/>
+                <w:lang w:val="en-US"/>
+              </w:rPr>
+            </w:pPr>
+            <w:r>
+              <w:rPr>
+                <w:rFonts w:hint="default"/>
+                <w:lang w:val="en-US"/>
+              </w:rPr>
+              <w:t>0.990540</w:t>
+            </w:r>
+          </w:p>
+        </w:tc>
+        <w:tc>
+          <w:tcPr>
+            <w:tcW w:w="1478" w:type="dxa"/>
+          </w:tcPr>
+          <w:p>
+            <w:pPr>
+              <w:rPr>
+                <w:rFonts w:hint="default"/>
+                <w:lang w:val="en-US"/>
+              </w:rPr>
+            </w:pPr>
+            <w:r>
+              <w:rPr>
+                <w:rFonts w:hint="default"/>
+                <w:lang w:val="en-US"/>
+              </w:rPr>
+              <w:t>0.978577</w:t>
+            </w:r>
+          </w:p>
+        </w:tc>
+      </w:tr>
+    </w:tbl>
+    <w:p>
+      <w:pPr>
+        <w:rPr>
+          <w:rFonts w:hint="default"/>
+          <w:lang w:val="en-US"/>
+        </w:rPr>
+      </w:pPr>
+    </w:p>
+    <w:p>
+      <w:pPr>
+        <w:rPr>
+          <w:rFonts w:hint="default"/>
+          <w:lang w:val="en-US"/>
+        </w:rPr>
+      </w:pPr>
+      <w:r>
+        <w:rPr>
+          <w:rFonts w:hint="default" w:ascii="Times New Roman" w:hAnsi="Times New Roman"/>
+          <w:kern w:val="2"/>
+          <w:sz w:val="24"/>
+          <w:lang w:val="en-US" w:eastAsia="zh-CN"/>
+        </w:rPr>
+        <w:pict>
+          <v:shape id="Picture 1" o:spid="_x0000_s1026" type="#_x0000_t75" style="height:322.8pt;width:432.6pt;rotation:0f;" o:ole="f" fillcolor="#FFFFFF" filled="f" o:preferrelative="t" stroked="f" coordorigin="0,0" coordsize="21600,21600">
+            <v:fill on="f" color2="#FFFFFF" focus="0%"/>
+            <v:imagedata gain="65536f" blacklevel="0f" gamma="0" o:title="X_Y_dist" r:id="rId5"/>
+            <o:lock v:ext="edit" position="f" selection="f" grouping="f" rotation="f" cropping="f" text="f" aspectratio="t"/>
+            <w10:wrap type="none"/>
+            <w10:anchorlock/>
+          </v:shape>
+        </w:pict>
+      </w:r>
+    </w:p>
+    <w:p>
+      <w:pPr>
+        <w:pStyle w:val="11"/>
+        <w:jc w:val="center"/>
+        <w:rPr>
+          <w:lang w:val="en-US"/>
+        </w:rPr>
+      </w:pPr>
+      <w:r>
+        <w:t xml:space="preserve">Figure </w:t>
+      </w:r>
+      <w:r>
+        <w:fldChar w:fldCharType="begin"/>
+      </w:r>
+      <w:r>
+        <w:instrText xml:space="preserve"> SEQ Figure \* ARABIC </w:instrText>
+      </w:r>
+      <w:r>
+        <w:fldChar w:fldCharType="separate"/>
+      </w:r>
+      <w:r>
+        <w:t>1</w:t>
+      </w:r>
+      <w:r>
+        <w:fldChar w:fldCharType="end"/>
+      </w:r>
+      <w:r>
+        <w:rPr>
+          <w:lang w:val="en-US"/>
+        </w:rPr>
+        <w:t xml:space="preserve"> Phân phối dữ liệu của X, Y</w:t>
+      </w:r>
+    </w:p>
+    <w:p>
+      <w:pPr>
+        <w:rPr>
+          <w:lang w:val="en-US"/>
+        </w:rPr>
+      </w:pPr>
+    </w:p>
+    <w:p>
+      <w:pPr>
+        <w:rPr>
+          <w:rFonts w:hint="default"/>
+          <w:lang w:val="en-US"/>
+        </w:rPr>
+      </w:pPr>
+      <w:r>
+        <w:rPr>
+          <w:rFonts w:hint="default"/>
+          <w:lang w:val="en-US"/>
+        </w:rPr>
+        <w:t>Bảng so sánh độ chính xác trung bình (đánh giá theo 10-folds)</w:t>
+      </w:r>
+    </w:p>
+    <w:tbl>
+      <w:tblPr>
+        <w:tblW w:w="8869" w:type="dxa"/>
+        <w:tblBorders>
+          <w:top w:val="single" w:color="auto" w:sz="4" w:space="0"/>
+          <w:left w:val="single" w:color="auto" w:sz="4" w:space="0"/>
+          <w:bottom w:val="single" w:color="auto" w:sz="4" w:space="0"/>
+          <w:right w:val="single" w:color="auto" w:sz="4" w:space="0"/>
+          <w:insideH w:val="single" w:color="auto" w:sz="4" w:space="0"/>
+          <w:insideV w:val="single" w:color="auto" w:sz="4" w:space="0"/>
+        </w:tblBorders>
+        <w:tblLayout w:type="fixed"/>
+        <w:tblCellMar>
+          <w:left w:w="108" w:type="dxa"/>
+          <w:right w:w="108" w:type="dxa"/>
+        </w:tblCellMar>
+      </w:tblPr>
+      <w:tblGrid>
+        <w:gridCol w:w="4434"/>
+        <w:gridCol w:w="4435"/>
+      </w:tblGrid>
+      <w:tr>
+        <w:tblPrEx>
+          <w:tblBorders>
+            <w:top w:val="single" w:color="auto" w:sz="4" w:space="0"/>
+            <w:left w:val="single" w:color="auto" w:sz="4" w:space="0"/>
+            <w:bottom w:val="single" w:color="auto" w:sz="4" w:space="0"/>
+            <w:right w:val="single" w:color="auto" w:sz="4" w:space="0"/>
+            <w:insideH w:val="single" w:color="auto" w:sz="4" w:space="0"/>
+            <w:insideV w:val="single" w:color="auto" w:sz="4" w:space="0"/>
+          </w:tblBorders>
+          <w:tblLayout w:type="fixed"/>
+          <w:tblCellMar>
+            <w:left w:w="108" w:type="dxa"/>
+            <w:right w:w="108" w:type="dxa"/>
+          </w:tblCellMar>
+        </w:tblPrEx>
+        <w:tc>
+          <w:tcPr>
+            <w:tcW w:w="4434" w:type="dxa"/>
+          </w:tcPr>
+          <w:p>
+            <w:pPr>
+              <w:rPr>
+                <w:rFonts w:hint="default"/>
+                <w:b/>
+                <w:bCs/>
+                <w:lang w:val="en-US"/>
+              </w:rPr>
+            </w:pPr>
+            <w:r>
+              <w:rPr>
+                <w:rFonts w:hint="default"/>
+                <w:b/>
+                <w:bCs/>
+                <w:lang w:val="en-US"/>
+              </w:rPr>
+              <w:t>SVM</w:t>
+            </w:r>
+          </w:p>
+        </w:tc>
+        <w:tc>
+          <w:tcPr>
+            <w:tcW w:w="4435" w:type="dxa"/>
+          </w:tcPr>
+          <w:p>
+            <w:pPr>
+              <w:rPr>
+                <w:rFonts w:hint="default"/>
+                <w:b/>
+                <w:bCs/>
+                <w:lang w:val="en-US"/>
+              </w:rPr>
+            </w:pPr>
+            <w:r>
+              <w:rPr>
+                <w:rFonts w:hint="default"/>
+                <w:b/>
+                <w:bCs/>
+                <w:lang w:val="en-US"/>
+              </w:rPr>
+              <w:t>Linear Regression</w:t>
+            </w:r>
+          </w:p>
+        </w:tc>
+      </w:tr>
+      <w:tr>
+        <w:tblPrEx>
+          <w:tblBorders>
+            <w:top w:val="single" w:color="auto" w:sz="4" w:space="0"/>
+            <w:left w:val="single" w:color="auto" w:sz="4" w:space="0"/>
+            <w:bottom w:val="single" w:color="auto" w:sz="4" w:space="0"/>
+            <w:right w:val="single" w:color="auto" w:sz="4" w:space="0"/>
+            <w:insideH w:val="single" w:color="auto" w:sz="4" w:space="0"/>
+            <w:insideV w:val="single" w:color="auto" w:sz="4" w:space="0"/>
+          </w:tblBorders>
+          <w:tblLayout w:type="fixed"/>
+          <w:tblCellMar>
+            <w:left w:w="108" w:type="dxa"/>
+            <w:right w:w="108" w:type="dxa"/>
+          </w:tblCellMar>
+        </w:tblPrEx>
+        <w:tc>
+          <w:tcPr>
+            <w:tcW w:w="4434" w:type="dxa"/>
+          </w:tcPr>
+          <w:p>
+            <w:pPr>
+              <w:rPr>
+                <w:rFonts w:hint="default"/>
+                <w:lang w:val="en-US"/>
+              </w:rPr>
+            </w:pPr>
+            <w:r>
+              <w:rPr>
+                <w:rFonts w:hint="default"/>
+                <w:lang w:val="en-US"/>
+              </w:rPr>
+              <w:t>76%</w:t>
+            </w:r>
+          </w:p>
+        </w:tc>
+        <w:tc>
+          <w:tcPr>
+            <w:tcW w:w="4435" w:type="dxa"/>
+          </w:tcPr>
+          <w:p>
+            <w:pPr>
+              <w:rPr>
+                <w:rFonts w:hint="default"/>
+                <w:lang w:val="en-US"/>
+              </w:rPr>
+            </w:pPr>
+            <w:r>
+              <w:rPr>
+                <w:rFonts w:hint="default"/>
+                <w:lang w:val="en-US"/>
+              </w:rPr>
+              <w:t>29%</w:t>
+            </w:r>
           </w:p>
         </w:tc>
       </w:tr>
@@ -263,8 +699,489 @@
           <w:rFonts w:hint="default"/>
           <w:lang w:val="en-US"/>
         </w:rPr>
-        <w:t>Phân phối</w:t>
+        <w:t>Dù độ chính xác của phân lớp dùng SVM chưa thực sự cao nhưng vẫn tốt hơn nhiều so với phân lớp sử dụng Linear Regression.</w:t>
       </w:r>
+    </w:p>
+    <w:p>
+      <w:pPr>
+        <w:rPr>
+          <w:rFonts w:hint="default"/>
+          <w:lang w:val="en-US"/>
+        </w:rPr>
+      </w:pPr>
+    </w:p>
+    <w:p>
+      <w:pPr>
+        <w:rPr>
+          <w:rFonts w:hint="default"/>
+          <w:lang w:val="en-US"/>
+        </w:rPr>
+      </w:pPr>
+      <w:r>
+        <w:rPr>
+          <w:rFonts w:hint="default"/>
+          <w:lang w:val="en-US"/>
+        </w:rPr>
+        <w:t>Đánh giá ưu nhược điểm của SVM và Linear Regression</w:t>
+      </w:r>
+    </w:p>
+    <w:tbl>
+      <w:tblPr>
+        <w:tblW w:w="8869" w:type="dxa"/>
+        <w:tblBorders>
+          <w:top w:val="single" w:color="auto" w:sz="4" w:space="0"/>
+          <w:left w:val="single" w:color="auto" w:sz="4" w:space="0"/>
+          <w:bottom w:val="single" w:color="auto" w:sz="4" w:space="0"/>
+          <w:right w:val="single" w:color="auto" w:sz="4" w:space="0"/>
+          <w:insideH w:val="single" w:color="auto" w:sz="4" w:space="0"/>
+          <w:insideV w:val="single" w:color="auto" w:sz="4" w:space="0"/>
+        </w:tblBorders>
+        <w:tblLayout w:type="fixed"/>
+        <w:tblCellMar>
+          <w:left w:w="108" w:type="dxa"/>
+          <w:right w:w="108" w:type="dxa"/>
+        </w:tblCellMar>
+      </w:tblPr>
+      <w:tblGrid>
+        <w:gridCol w:w="2956"/>
+        <w:gridCol w:w="2581"/>
+        <w:gridCol w:w="3332"/>
+      </w:tblGrid>
+      <w:tr>
+        <w:tblPrEx>
+          <w:tblBorders>
+            <w:top w:val="single" w:color="auto" w:sz="4" w:space="0"/>
+            <w:left w:val="single" w:color="auto" w:sz="4" w:space="0"/>
+            <w:bottom w:val="single" w:color="auto" w:sz="4" w:space="0"/>
+            <w:right w:val="single" w:color="auto" w:sz="4" w:space="0"/>
+            <w:insideH w:val="single" w:color="auto" w:sz="4" w:space="0"/>
+            <w:insideV w:val="single" w:color="auto" w:sz="4" w:space="0"/>
+          </w:tblBorders>
+          <w:tblLayout w:type="fixed"/>
+          <w:tblCellMar>
+            <w:left w:w="108" w:type="dxa"/>
+            <w:right w:w="108" w:type="dxa"/>
+          </w:tblCellMar>
+        </w:tblPrEx>
+        <w:tc>
+          <w:tcPr>
+            <w:tcW w:w="2956" w:type="dxa"/>
+          </w:tcPr>
+          <w:p>
+            <w:pPr>
+              <w:rPr>
+                <w:rFonts w:hint="default"/>
+                <w:lang w:val="en-US"/>
+              </w:rPr>
+            </w:pPr>
+          </w:p>
+        </w:tc>
+        <w:tc>
+          <w:tcPr>
+            <w:tcW w:w="2581" w:type="dxa"/>
+          </w:tcPr>
+          <w:p>
+            <w:pPr>
+              <w:rPr>
+                <w:rFonts w:hint="default"/>
+                <w:lang w:val="en-US"/>
+              </w:rPr>
+            </w:pPr>
+            <w:r>
+              <w:rPr>
+                <w:rFonts w:hint="default"/>
+                <w:lang w:val="en-US"/>
+              </w:rPr>
+              <w:t>SVM</w:t>
+            </w:r>
+          </w:p>
+        </w:tc>
+        <w:tc>
+          <w:tcPr>
+            <w:tcW w:w="3332" w:type="dxa"/>
+          </w:tcPr>
+          <w:p>
+            <w:pPr>
+              <w:rPr>
+                <w:rFonts w:hint="default"/>
+                <w:lang w:val="en-US"/>
+              </w:rPr>
+            </w:pPr>
+            <w:r>
+              <w:rPr>
+                <w:rFonts w:hint="default"/>
+                <w:lang w:val="en-US"/>
+              </w:rPr>
+              <w:t>Linear Regression</w:t>
+            </w:r>
+          </w:p>
+        </w:tc>
+      </w:tr>
+      <w:tr>
+        <w:tblPrEx>
+          <w:tblBorders>
+            <w:top w:val="single" w:color="auto" w:sz="4" w:space="0"/>
+            <w:left w:val="single" w:color="auto" w:sz="4" w:space="0"/>
+            <w:bottom w:val="single" w:color="auto" w:sz="4" w:space="0"/>
+            <w:right w:val="single" w:color="auto" w:sz="4" w:space="0"/>
+            <w:insideH w:val="single" w:color="auto" w:sz="4" w:space="0"/>
+            <w:insideV w:val="single" w:color="auto" w:sz="4" w:space="0"/>
+          </w:tblBorders>
+          <w:tblLayout w:type="fixed"/>
+          <w:tblCellMar>
+            <w:left w:w="108" w:type="dxa"/>
+            <w:right w:w="108" w:type="dxa"/>
+          </w:tblCellMar>
+        </w:tblPrEx>
+        <w:tc>
+          <w:tcPr>
+            <w:tcW w:w="2956" w:type="dxa"/>
+          </w:tcPr>
+          <w:p>
+            <w:pPr>
+              <w:rPr>
+                <w:rFonts w:hint="default"/>
+                <w:lang w:val="en-US"/>
+              </w:rPr>
+            </w:pPr>
+            <w:r>
+              <w:rPr>
+                <w:rFonts w:hint="default"/>
+                <w:lang w:val="en-US"/>
+              </w:rPr>
+              <w:t>Ưu điểm</w:t>
+            </w:r>
+          </w:p>
+        </w:tc>
+        <w:tc>
+          <w:tcPr>
+            <w:tcW w:w="2581" w:type="dxa"/>
+          </w:tcPr>
+          <w:p>
+            <w:pPr>
+              <w:rPr>
+                <w:rFonts w:hint="default"/>
+                <w:lang w:val="en-US"/>
+              </w:rPr>
+            </w:pPr>
+            <w:r>
+              <w:rPr>
+                <w:rFonts w:hint="default"/>
+                <w:lang w:val="en-US"/>
+              </w:rPr>
+              <w:t>- Thường thực hiện phân lớp tốt trên các lớp rời rạc.</w:t>
+            </w:r>
+          </w:p>
+          <w:p>
+            <w:pPr>
+              <w:rPr>
+                <w:rFonts w:hint="default"/>
+                <w:lang w:val="en-US"/>
+              </w:rPr>
+            </w:pPr>
+            <w:r>
+              <w:rPr>
+                <w:rFonts w:hint="default"/>
+                <w:lang w:val="en-US"/>
+              </w:rPr>
+              <w:t>- Sử dụng kernel để ánh xạ dữ liệu qua không gian mới giúp việc phân lớp dễ hơn.</w:t>
+            </w:r>
+          </w:p>
+          <w:p>
+            <w:pPr>
+              <w:rPr>
+                <w:rFonts w:hint="default"/>
+                <w:lang w:val="en-US"/>
+              </w:rPr>
+            </w:pPr>
+            <w:r>
+              <w:rPr>
+                <w:rFonts w:hint="default"/>
+                <w:lang w:val="en-US"/>
+              </w:rPr>
+              <w:t>- Luôn tìm được global minimum.</w:t>
+            </w:r>
+            <w:bookmarkStart w:id="0" w:name="_GoBack"/>
+            <w:bookmarkEnd w:id="0"/>
+          </w:p>
+        </w:tc>
+        <w:tc>
+          <w:tcPr>
+            <w:tcW w:w="3332" w:type="dxa"/>
+          </w:tcPr>
+          <w:p>
+            <w:pPr>
+              <w:rPr>
+                <w:rFonts w:hint="default"/>
+                <w:lang w:val="en-US"/>
+              </w:rPr>
+            </w:pPr>
+            <w:r>
+              <w:rPr>
+                <w:rFonts w:hint="default"/>
+                <w:lang w:val="en-US"/>
+              </w:rPr>
+              <w:t>- Thường giải quyết tốt bài toán hồi quy:</w:t>
+            </w:r>
+            <w:r>
+              <w:rPr>
+                <w:rFonts w:hint="default"/>
+                <w:lang w:val="en-US"/>
+              </w:rPr>
+              <w:br/>
+            </w:r>
+            <w:r>
+              <w:rPr>
+                <w:rFonts w:hint="default"/>
+                <w:lang w:val="en-US"/>
+              </w:rPr>
+              <w:t>Y = b[0] + b[1]*X[1] + b[2]*X[2] + ... + b[n] * X[n].</w:t>
+            </w:r>
+            <w:r>
+              <w:rPr>
+                <w:rFonts w:hint="default"/>
+                <w:lang w:val="en-US"/>
+              </w:rPr>
+              <w:br/>
+            </w:r>
+            <w:r>
+              <w:rPr>
+                <w:rFonts w:hint="default"/>
+                <w:lang w:val="en-US"/>
+              </w:rPr>
+              <w:t>Dễ nhận thấy Y liên tục và phụ thuộc vào X = (X[0], ..., X[n])</w:t>
+            </w:r>
+          </w:p>
+          <w:p>
+            <w:pPr>
+              <w:rPr>
+                <w:rFonts w:hint="default"/>
+                <w:lang w:val="en-US"/>
+              </w:rPr>
+            </w:pPr>
+            <w:r>
+              <w:rPr>
+                <w:rFonts w:hint="default"/>
+                <w:lang w:val="en-US"/>
+              </w:rPr>
+              <w:t>- Việc học cũng được thực hiện tốt bằng công cụ “Gradient descent”, và thường tìm được global minimum.</w:t>
+            </w:r>
+          </w:p>
+        </w:tc>
+      </w:tr>
+      <w:tr>
+        <w:tblPrEx>
+          <w:tblBorders>
+            <w:top w:val="single" w:color="auto" w:sz="4" w:space="0"/>
+            <w:left w:val="single" w:color="auto" w:sz="4" w:space="0"/>
+            <w:bottom w:val="single" w:color="auto" w:sz="4" w:space="0"/>
+            <w:right w:val="single" w:color="auto" w:sz="4" w:space="0"/>
+            <w:insideH w:val="single" w:color="auto" w:sz="4" w:space="0"/>
+            <w:insideV w:val="single" w:color="auto" w:sz="4" w:space="0"/>
+          </w:tblBorders>
+          <w:tblLayout w:type="fixed"/>
+          <w:tblCellMar>
+            <w:left w:w="108" w:type="dxa"/>
+            <w:right w:w="108" w:type="dxa"/>
+          </w:tblCellMar>
+        </w:tblPrEx>
+        <w:tc>
+          <w:tcPr>
+            <w:tcW w:w="2956" w:type="dxa"/>
+          </w:tcPr>
+          <w:p>
+            <w:pPr>
+              <w:rPr>
+                <w:rFonts w:hint="default"/>
+                <w:lang w:val="en-US"/>
+              </w:rPr>
+            </w:pPr>
+            <w:r>
+              <w:rPr>
+                <w:rFonts w:hint="default"/>
+                <w:lang w:val="en-US"/>
+              </w:rPr>
+              <w:t>Nhược điểm</w:t>
+            </w:r>
+          </w:p>
+        </w:tc>
+        <w:tc>
+          <w:tcPr>
+            <w:tcW w:w="2581" w:type="dxa"/>
+          </w:tcPr>
+          <w:p>
+            <w:pPr>
+              <w:rPr>
+                <w:rFonts w:hint="default"/>
+                <w:lang w:val="en-US"/>
+              </w:rPr>
+            </w:pPr>
+            <w:r>
+              <w:rPr>
+                <w:rFonts w:hint="default"/>
+                <w:lang w:val="en-US"/>
+              </w:rPr>
+              <w:t>- Không giải quyết được bài toán hồi quy như Linear regression.</w:t>
+            </w:r>
+          </w:p>
+          <w:p>
+            <w:pPr>
+              <w:rPr>
+                <w:rFonts w:hint="default"/>
+                <w:lang w:val="en-US"/>
+              </w:rPr>
+            </w:pPr>
+            <w:r>
+              <w:rPr>
+                <w:rFonts w:hint="default"/>
+                <w:lang w:val="en-US"/>
+              </w:rPr>
+              <w:t xml:space="preserve">Mở rộng: biến thể Suppor vector regression, được đề xuất bởi </w:t>
+            </w:r>
+            <w:r>
+              <w:rPr>
+                <w:rFonts w:hint="default"/>
+                <w:lang w:val="en-US"/>
+              </w:rPr>
+              <w:fldChar w:fldCharType="begin"/>
+            </w:r>
+            <w:r>
+              <w:rPr>
+                <w:rFonts w:hint="default"/>
+                <w:lang w:val="en-US"/>
+              </w:rPr>
+              <w:instrText xml:space="preserve"> HYPERLINK "https://en.wikipedia.org/wiki/Vladimir_N._Vapnik" \o "Vladimir N. Vapnik" </w:instrText>
+            </w:r>
+            <w:r>
+              <w:rPr>
+                <w:rFonts w:hint="default"/>
+                <w:lang w:val="en-US"/>
+              </w:rPr>
+              <w:fldChar w:fldCharType="separate"/>
+            </w:r>
+            <w:r>
+              <w:rPr>
+                <w:rFonts w:hint="default"/>
+                <w:lang w:val="en-US"/>
+              </w:rPr>
+              <w:t>Vladimir N. Vapnik</w:t>
+            </w:r>
+            <w:r>
+              <w:rPr>
+                <w:rFonts w:hint="default"/>
+                <w:lang w:val="en-US"/>
+              </w:rPr>
+              <w:fldChar w:fldCharType="end"/>
+            </w:r>
+            <w:r>
+              <w:rPr>
+                <w:rFonts w:hint="default"/>
+                <w:lang w:val="en-US"/>
+              </w:rPr>
+              <w:t xml:space="preserve"> và đồng sự, dùng để giải quyết bài toán regression.</w:t>
+            </w:r>
+          </w:p>
+        </w:tc>
+        <w:tc>
+          <w:tcPr>
+            <w:tcW w:w="3332" w:type="dxa"/>
+          </w:tcPr>
+          <w:p>
+            <w:pPr>
+              <w:rPr>
+                <w:rFonts w:hint="default"/>
+                <w:lang w:val="en-US"/>
+              </w:rPr>
+            </w:pPr>
+            <w:r>
+              <w:rPr>
+                <w:rFonts w:hint="default"/>
+                <w:lang w:val="en-US"/>
+              </w:rPr>
+              <w:t>- Linear regression (LR) giả định các biến đầu vào là độc lập với nhau.</w:t>
+            </w:r>
+          </w:p>
+          <w:p>
+            <w:pPr>
+              <w:rPr>
+                <w:rFonts w:hint="default"/>
+                <w:lang w:val="en-US"/>
+              </w:rPr>
+            </w:pPr>
+            <w:r>
+              <w:rPr>
+                <w:rFonts w:hint="default"/>
+                <w:lang w:val="en-US"/>
+              </w:rPr>
+              <w:t>- Linear regression giả định có quan hệ tuyến tính giữa các điểm dữ liệu. Hiểu đơn giản là tồn tại “đường thẳng” đi qua các điểm.</w:t>
+            </w:r>
+            <w:r>
+              <w:rPr>
+                <w:rFonts w:hint="default"/>
+                <w:lang w:val="en-US"/>
+              </w:rPr>
+              <w:br/>
+            </w:r>
+            <w:r>
+              <w:rPr>
+                <w:rFonts w:hint="default"/>
+                <w:lang w:val="en-US"/>
+              </w:rPr>
+              <w:t xml:space="preserve">- </w:t>
+            </w:r>
+            <w:r>
+              <w:rPr>
+                <w:rFonts w:hint="default"/>
+                <w:i/>
+                <w:iCs/>
+                <w:u w:val="single" w:color="auto"/>
+                <w:lang w:val="en-US"/>
+              </w:rPr>
+              <w:t>Điều này dẫn đến kết quả khá tệ trong bộ dữ liệu nêu trên khi giá trị hàm f(X,Y) tuần hoàn theo X, Y (khi X, Y tăng tới ngưỡng nhất định thì hàm f thay đổi đột ngột).</w:t>
+            </w:r>
+            <w:r>
+              <w:rPr>
+                <w:rFonts w:hint="default"/>
+                <w:i/>
+                <w:iCs/>
+                <w:u w:val="single" w:color="auto"/>
+                <w:lang w:val="en-US"/>
+              </w:rPr>
+              <w:br/>
+            </w:r>
+            <w:r>
+              <w:rPr>
+                <w:rFonts w:hint="default"/>
+                <w:lang w:val="en-US"/>
+              </w:rPr>
+              <w:t>- Có thể giải quyết điều trên bằng cách ánh xạ điểm dữ liệu qua một chiều không gian khác nhưng điều này là vô cùng khó khăn và không có bất kì một quy tắc chung nào cho mọi bộ dữ liệu để tăng độ chính xác.</w:t>
+            </w:r>
+          </w:p>
+          <w:p>
+            <w:pPr>
+              <w:rPr>
+                <w:rFonts w:hint="default"/>
+                <w:lang w:val="en-US"/>
+              </w:rPr>
+            </w:pPr>
+            <w:r>
+              <w:rPr>
+                <w:rFonts w:hint="default"/>
+                <w:lang w:val="en-US"/>
+              </w:rPr>
+              <w:t>- Ngoài ra, LR dễ bị ảnh hưởng bởi nhiễu.</w:t>
+            </w:r>
+          </w:p>
+        </w:tc>
+      </w:tr>
+    </w:tbl>
+    <w:p>
+      <w:pPr>
+        <w:rPr>
+          <w:rFonts w:hint="default"/>
+          <w:lang w:val="en-US"/>
+        </w:rPr>
+      </w:pPr>
     </w:p>
     <w:sectPr>
       <w:pgSz w:w="12247" w:h="15819"/>
@@ -559,11 +1476,22 @@
       <w:sz w:val="22"/>
     </w:rPr>
   </w:style>
-  <w:style w:type="character" w:default="1" w:styleId="13">
+  <w:style w:type="character" w:default="1" w:styleId="14">
     <w:name w:val="Default Paragraph Font"/>
     <w:uiPriority w:val="0"/>
   </w:style>
   <w:style w:type="paragraph" w:styleId="11">
+    <w:name w:val="caption"/>
+    <w:basedOn w:val="1"/>
+    <w:next w:val="1"/>
+    <w:semiHidden/>
+    <w:uiPriority w:val="0"/>
+    <w:rPr>
+      <w:rFonts w:ascii="Arial" w:hAnsi="Arial" w:eastAsia="SimHei" w:cs="Arial"/>
+      <w:sz w:val="20"/>
+    </w:rPr>
+  </w:style>
+  <w:style w:type="paragraph" w:styleId="12">
     <w:name w:val="footer"/>
     <w:basedOn w:val="1"/>
     <w:uiPriority w:val="0"/>
@@ -580,7 +1508,7 @@
       <w:szCs w:val="18"/>
     </w:rPr>
   </w:style>
-  <w:style w:type="paragraph" w:styleId="12">
+  <w:style w:type="paragraph" w:styleId="13">
     <w:name w:val="header"/>
     <w:basedOn w:val="1"/>
     <w:uiPriority w:val="0"/>
@@ -594,6 +1522,15 @@
     <w:rPr>
       <w:sz w:val="18"/>
       <w:szCs w:val="18"/>
+    </w:rPr>
+  </w:style>
+  <w:style w:type="character" w:styleId="15">
+    <w:name w:val="Hyperlink"/>
+    <w:basedOn w:val="14"/>
+    <w:uiPriority w:val="0"/>
+    <w:rPr>
+      <w:color w:val="0000FF"/>
+      <w:u w:val="single"/>
     </w:rPr>
   </w:style>
 </w:styles>

</xml_diff>

<commit_message>
update report 1, 2
</commit_message>
<xml_diff>
--- a/FinalProject/Prob2/Report.docx
+++ b/FinalProject/Prob2/Report.docx
@@ -61,6 +61,7 @@
         <w:tc>
           <w:tcPr>
             <w:tcW w:w="1477" w:type="dxa"/>
+            <w:vAlign w:val="top"/>
           </w:tcPr>
           <w:p>
             <w:pPr>
@@ -74,6 +75,7 @@
         <w:tc>
           <w:tcPr>
             <w:tcW w:w="1477" w:type="dxa"/>
+            <w:vAlign w:val="top"/>
           </w:tcPr>
           <w:p>
             <w:pPr>
@@ -94,6 +96,7 @@
         <w:tc>
           <w:tcPr>
             <w:tcW w:w="1478" w:type="dxa"/>
+            <w:vAlign w:val="top"/>
           </w:tcPr>
           <w:p>
             <w:pPr>
@@ -114,6 +117,7 @@
         <w:tc>
           <w:tcPr>
             <w:tcW w:w="1478" w:type="dxa"/>
+            <w:vAlign w:val="top"/>
           </w:tcPr>
           <w:p>
             <w:pPr>
@@ -134,6 +138,7 @@
         <w:tc>
           <w:tcPr>
             <w:tcW w:w="1478" w:type="dxa"/>
+            <w:vAlign w:val="top"/>
           </w:tcPr>
           <w:p>
             <w:pPr>
@@ -154,6 +159,7 @@
         <w:tc>
           <w:tcPr>
             <w:tcW w:w="1478" w:type="dxa"/>
+            <w:vAlign w:val="top"/>
           </w:tcPr>
           <w:p>
             <w:pPr>
@@ -191,6 +197,7 @@
         <w:tc>
           <w:tcPr>
             <w:tcW w:w="1477" w:type="dxa"/>
+            <w:vAlign w:val="top"/>
           </w:tcPr>
           <w:p>
             <w:pPr>
@@ -211,6 +218,7 @@
         <w:tc>
           <w:tcPr>
             <w:tcW w:w="1477" w:type="dxa"/>
+            <w:vAlign w:val="top"/>
           </w:tcPr>
           <w:p>
             <w:pPr>
@@ -231,6 +239,7 @@
         <w:tc>
           <w:tcPr>
             <w:tcW w:w="1478" w:type="dxa"/>
+            <w:vAlign w:val="top"/>
           </w:tcPr>
           <w:p>
             <w:pPr>
@@ -251,6 +260,7 @@
         <w:tc>
           <w:tcPr>
             <w:tcW w:w="1478" w:type="dxa"/>
+            <w:vAlign w:val="top"/>
           </w:tcPr>
           <w:p>
             <w:pPr>
@@ -271,6 +281,7 @@
         <w:tc>
           <w:tcPr>
             <w:tcW w:w="1478" w:type="dxa"/>
+            <w:vAlign w:val="top"/>
           </w:tcPr>
           <w:p>
             <w:pPr>
@@ -291,6 +302,7 @@
         <w:tc>
           <w:tcPr>
             <w:tcW w:w="1478" w:type="dxa"/>
+            <w:vAlign w:val="top"/>
           </w:tcPr>
           <w:p>
             <w:pPr>
@@ -328,6 +340,7 @@
         <w:tc>
           <w:tcPr>
             <w:tcW w:w="1477" w:type="dxa"/>
+            <w:vAlign w:val="top"/>
           </w:tcPr>
           <w:p>
             <w:pPr>
@@ -348,6 +361,7 @@
         <w:tc>
           <w:tcPr>
             <w:tcW w:w="1477" w:type="dxa"/>
+            <w:vAlign w:val="top"/>
           </w:tcPr>
           <w:p>
             <w:pPr>
@@ -368,6 +382,7 @@
         <w:tc>
           <w:tcPr>
             <w:tcW w:w="1478" w:type="dxa"/>
+            <w:vAlign w:val="top"/>
           </w:tcPr>
           <w:p>
             <w:pPr>
@@ -388,6 +403,7 @@
         <w:tc>
           <w:tcPr>
             <w:tcW w:w="1478" w:type="dxa"/>
+            <w:vAlign w:val="top"/>
           </w:tcPr>
           <w:p>
             <w:pPr>
@@ -408,6 +424,7 @@
         <w:tc>
           <w:tcPr>
             <w:tcW w:w="1478" w:type="dxa"/>
+            <w:vAlign w:val="top"/>
           </w:tcPr>
           <w:p>
             <w:pPr>
@@ -428,6 +445,7 @@
         <w:tc>
           <w:tcPr>
             <w:tcW w:w="1478" w:type="dxa"/>
+            <w:vAlign w:val="top"/>
           </w:tcPr>
           <w:p>
             <w:pPr>
@@ -464,10 +482,10 @@
       </w:pPr>
       <w:r>
         <w:rPr>
-          <w:rFonts w:hint="default" w:ascii="Times New Roman" w:hAnsi="Times New Roman"/>
+          <w:rFonts w:hint="default" w:ascii="Times New Roman" w:hAnsi="Times New Roman" w:eastAsia="SimSun" w:cs="Times New Roman"/>
           <w:kern w:val="2"/>
           <w:sz w:val="24"/>
-          <w:lang w:val="en-US" w:eastAsia="zh-CN"/>
+          <w:lang w:val="en-US" w:eastAsia="zh-CN" w:bidi="ar-SA"/>
         </w:rPr>
         <w:pict>
           <v:shape id="Picture 1" o:spid="_x0000_s1026" type="#_x0000_t75" style="height:322.8pt;width:432.6pt;rotation:0f;" o:ole="f" fillcolor="#FFFFFF" filled="f" o:preferrelative="t" stroked="f" coordorigin="0,0" coordsize="21600,21600">
@@ -575,6 +593,7 @@
         <w:tc>
           <w:tcPr>
             <w:tcW w:w="4434" w:type="dxa"/>
+            <w:vAlign w:val="top"/>
           </w:tcPr>
           <w:p>
             <w:pPr>
@@ -599,6 +618,7 @@
         <w:tc>
           <w:tcPr>
             <w:tcW w:w="4435" w:type="dxa"/>
+            <w:vAlign w:val="top"/>
           </w:tcPr>
           <w:p>
             <w:pPr>
@@ -640,6 +660,7 @@
         <w:tc>
           <w:tcPr>
             <w:tcW w:w="4434" w:type="dxa"/>
+            <w:vAlign w:val="top"/>
           </w:tcPr>
           <w:p>
             <w:pPr>
@@ -660,6 +681,7 @@
         <w:tc>
           <w:tcPr>
             <w:tcW w:w="4435" w:type="dxa"/>
+            <w:vAlign w:val="top"/>
           </w:tcPr>
           <w:p>
             <w:pPr>
@@ -766,6 +788,7 @@
         <w:tc>
           <w:tcPr>
             <w:tcW w:w="2956" w:type="dxa"/>
+            <w:vAlign w:val="top"/>
           </w:tcPr>
           <w:p>
             <w:pPr>
@@ -779,6 +802,7 @@
         <w:tc>
           <w:tcPr>
             <w:tcW w:w="2581" w:type="dxa"/>
+            <w:vAlign w:val="top"/>
           </w:tcPr>
           <w:p>
             <w:pPr>
@@ -799,6 +823,7 @@
         <w:tc>
           <w:tcPr>
             <w:tcW w:w="3332" w:type="dxa"/>
+            <w:vAlign w:val="top"/>
           </w:tcPr>
           <w:p>
             <w:pPr>
@@ -836,6 +861,7 @@
         <w:tc>
           <w:tcPr>
             <w:tcW w:w="2956" w:type="dxa"/>
+            <w:vAlign w:val="top"/>
           </w:tcPr>
           <w:p>
             <w:pPr>
@@ -856,6 +882,7 @@
         <w:tc>
           <w:tcPr>
             <w:tcW w:w="2581" w:type="dxa"/>
+            <w:vAlign w:val="top"/>
           </w:tcPr>
           <w:p>
             <w:pPr>
@@ -901,13 +928,12 @@
               </w:rPr>
               <w:t>- Luôn tìm được global minimum.</w:t>
             </w:r>
-            <w:bookmarkStart w:id="0" w:name="_GoBack"/>
-            <w:bookmarkEnd w:id="0"/>
           </w:p>
         </w:tc>
         <w:tc>
           <w:tcPr>
             <w:tcW w:w="3332" w:type="dxa"/>
+            <w:vAlign w:val="top"/>
           </w:tcPr>
           <w:p>
             <w:pPr>
@@ -988,6 +1014,7 @@
         <w:tc>
           <w:tcPr>
             <w:tcW w:w="2956" w:type="dxa"/>
+            <w:vAlign w:val="top"/>
           </w:tcPr>
           <w:p>
             <w:pPr>
@@ -1008,6 +1035,7 @@
         <w:tc>
           <w:tcPr>
             <w:tcW w:w="2581" w:type="dxa"/>
+            <w:vAlign w:val="top"/>
           </w:tcPr>
           <w:p>
             <w:pPr>
@@ -1085,6 +1113,7 @@
         <w:tc>
           <w:tcPr>
             <w:tcW w:w="3332" w:type="dxa"/>
+            <w:vAlign w:val="top"/>
           </w:tcPr>
           <w:p>
             <w:pPr>
@@ -1177,6 +1206,260 @@
     </w:tbl>
     <w:p>
       <w:pPr>
+        <w:rPr>
+          <w:rFonts w:hint="default"/>
+          <w:lang w:val="en-US"/>
+        </w:rPr>
+      </w:pPr>
+      <w:r>
+        <w:rPr>
+          <w:rFonts w:hint="default"/>
+          <w:lang w:val="en-US"/>
+        </w:rPr>
+        <w:t>II/ Mã nguồn</w:t>
+      </w:r>
+      <w:r>
+        <w:rPr>
+          <w:rFonts w:hint="default"/>
+          <w:lang w:val="en-US"/>
+        </w:rPr>
+        <w:br/>
+      </w:r>
+      <w:r>
+        <w:rPr>
+          <w:rFonts w:hint="default"/>
+          <w:lang w:val="en-US"/>
+        </w:rPr>
+        <w:t>1) generateData(N, output = None)</w:t>
+      </w:r>
+    </w:p>
+    <w:p>
+      <w:pPr>
+        <w:rPr>
+          <w:rFonts w:hint="default"/>
+          <w:lang w:val="en-US"/>
+        </w:rPr>
+      </w:pPr>
+      <w:r>
+        <w:rPr>
+          <w:rFonts w:hint="default"/>
+          <w:lang w:val="en-US"/>
+        </w:rPr>
+        <w:t>Hàm được sử dụng để sinh bộ dữ liệu với kích thước N. Nếu output khác rỗng, thì sẽ lưu dữ liệu ra file có đường dẫn trong output.</w:t>
+      </w:r>
+    </w:p>
+    <w:p>
+      <w:pPr>
+        <w:numPr>
+          <w:ilvl w:val="0"/>
+          <w:numId w:val="1"/>
+        </w:numPr>
+        <w:rPr>
+          <w:rFonts w:hint="default"/>
+          <w:lang w:val="en-US"/>
+        </w:rPr>
+      </w:pPr>
+      <w:r>
+        <w:rPr>
+          <w:rFonts w:hint="default"/>
+          <w:lang w:val="en-US"/>
+        </w:rPr>
+        <w:t>loadData(input)</w:t>
+      </w:r>
+      <w:r>
+        <w:rPr>
+          <w:rFonts w:hint="default"/>
+          <w:lang w:val="en-US"/>
+        </w:rPr>
+        <w:br/>
+      </w:r>
+      <w:r>
+        <w:rPr>
+          <w:rFonts w:hint="default"/>
+          <w:lang w:val="en-US"/>
+        </w:rPr>
+        <w:t>Load dữ liệu từ file (input) lên.</w:t>
+      </w:r>
+    </w:p>
+    <w:p>
+      <w:pPr>
+        <w:numPr>
+          <w:ilvl w:val="0"/>
+          <w:numId w:val="1"/>
+        </w:numPr>
+        <w:rPr>
+          <w:rFonts w:hint="default"/>
+          <w:lang w:val="en-US"/>
+        </w:rPr>
+      </w:pPr>
+      <w:r>
+        <w:rPr>
+          <w:rFonts w:hint="default"/>
+          <w:lang w:val="en-US"/>
+        </w:rPr>
+        <w:t>transformX(X, Y)</w:t>
+      </w:r>
+      <w:r>
+        <w:rPr>
+          <w:rFonts w:hint="default"/>
+          <w:lang w:val="en-US"/>
+        </w:rPr>
+        <w:br/>
+      </w:r>
+      <w:r>
+        <w:rPr>
+          <w:rFonts w:hint="default"/>
+          <w:lang w:val="en-US"/>
+        </w:rPr>
+        <w:t>Chuyển đổi format dữ liệu để phù hợp với quá trình học.</w:t>
+      </w:r>
+    </w:p>
+    <w:p>
+      <w:pPr>
+        <w:numPr>
+          <w:ilvl w:val="0"/>
+          <w:numId w:val="1"/>
+        </w:numPr>
+        <w:rPr>
+          <w:rFonts w:hint="default"/>
+          <w:lang w:val="en-US"/>
+        </w:rPr>
+      </w:pPr>
+      <w:r>
+        <w:rPr>
+          <w:rFonts w:hint="default"/>
+          <w:lang w:val="en-US"/>
+        </w:rPr>
+        <w:t>Hàm main</w:t>
+      </w:r>
+      <w:r>
+        <w:rPr>
+          <w:rFonts w:hint="default"/>
+          <w:lang w:val="en-US"/>
+        </w:rPr>
+        <w:br/>
+      </w:r>
+      <w:r>
+        <w:rPr>
+          <w:rFonts w:hint="default"/>
+          <w:b/>
+          <w:bCs/>
+          <w:i/>
+          <w:iCs/>
+          <w:lang w:val="en-US"/>
+        </w:rPr>
+        <w:t>svm_clf = svm.SVC(gamma = 250, decision_function_shape = 'ovo')</w:t>
+      </w:r>
+    </w:p>
+    <w:p>
+      <w:pPr>
+        <w:numPr>
+          <w:numId w:val="0"/>
+        </w:numPr>
+        <w:rPr>
+          <w:rFonts w:hint="default"/>
+          <w:lang w:val="en-US"/>
+        </w:rPr>
+      </w:pPr>
+      <w:r>
+        <w:rPr>
+          <w:rFonts w:hint="default"/>
+          <w:lang w:val="en-US"/>
+        </w:rPr>
+        <w:t xml:space="preserve">- Khởi tạo bộ phân lớp svm. Hằng số gamma được sử dụng để điều chỉnh overfit. Gamma càng lớn càng dễ overfit. </w:t>
+      </w:r>
+      <w:r>
+        <w:rPr>
+          <w:rFonts w:hint="default"/>
+          <w:b/>
+          <w:bCs/>
+          <w:i/>
+          <w:iCs/>
+          <w:lang w:val="en-US"/>
+        </w:rPr>
+        <w:t>‘ovo’</w:t>
+      </w:r>
+      <w:r>
+        <w:rPr>
+          <w:rFonts w:hint="default"/>
+          <w:lang w:val="en-US"/>
+        </w:rPr>
+        <w:t xml:space="preserve">: one vs one - nếu có n lớp thì sẽ tạo ra n*(n-1)/2 mô hình svm để phân lớp. Lớp kết quả là lớp có số lượng ‘vote’ nhiều nhất khi được xử lý bởi các mô hình svm trên. </w:t>
+      </w:r>
+      <w:r>
+        <w:rPr>
+          <w:rFonts w:hint="default"/>
+          <w:lang w:val="en-US"/>
+        </w:rPr>
+        <w:br/>
+      </w:r>
+      <w:bookmarkStart w:id="0" w:name="_GoBack"/>
+      <w:r>
+        <w:rPr>
+          <w:rFonts w:hint="default"/>
+          <w:b/>
+          <w:bCs/>
+          <w:i/>
+          <w:iCs/>
+          <w:lang w:val="en-US"/>
+        </w:rPr>
+        <w:t>regr = linear_model.LinearRegression()</w:t>
+      </w:r>
+      <w:r>
+        <w:rPr>
+          <w:rFonts w:hint="default"/>
+          <w:i/>
+          <w:iCs/>
+          <w:lang w:val="en-US"/>
+        </w:rPr>
+        <w:br/>
+      </w:r>
+      <w:bookmarkEnd w:id="0"/>
+      <w:r>
+        <w:rPr>
+          <w:rFonts w:hint="default"/>
+          <w:lang w:val="en-US"/>
+        </w:rPr>
+        <w:t>- Khởi tạo mô hình Linear Regression.</w:t>
+      </w:r>
+      <w:r>
+        <w:rPr>
+          <w:rFonts w:hint="default"/>
+          <w:lang w:val="en-US"/>
+        </w:rPr>
+        <w:br/>
+      </w:r>
+      <w:r>
+        <w:rPr>
+          <w:rFonts w:hint="default"/>
+          <w:b/>
+          <w:bCs/>
+          <w:i/>
+          <w:iCs/>
+          <w:lang w:val="en-US"/>
+        </w:rPr>
+        <w:t>Kf = KFold(N, 10)</w:t>
+      </w:r>
+      <w:r>
+        <w:rPr>
+          <w:rFonts w:hint="default"/>
+          <w:lang w:val="en-US"/>
+        </w:rPr>
+        <w:br/>
+      </w:r>
+      <w:r>
+        <w:rPr>
+          <w:rFonts w:hint="default"/>
+          <w:lang w:val="en-US"/>
+        </w:rPr>
+        <w:t>- Khởi tạo chỉ số ứng với dữ liệu train và test. N là số lượng bộ dữ liệu, 10 là tham số k trong k-fold.</w:t>
+      </w:r>
+    </w:p>
+    <w:p>
+      <w:pPr>
+        <w:numPr>
+          <w:numId w:val="0"/>
+        </w:numPr>
         <w:rPr>
           <w:rFonts w:hint="default"/>
           <w:lang w:val="en-US"/>
@@ -1191,6 +1474,26 @@
     </w:sectPr>
   </w:body>
 </w:document>
+</file>
+
+<file path=word/numbering.xml><?xml version="1.0" encoding="utf-8"?>
+<w:numbering xmlns:wpc="http://schemas.microsoft.com/office/word/2010/wordprocessingCanvas" xmlns:mc="http://schemas.openxmlformats.org/markup-compatibility/2006" xmlns:o="urn:schemas-microsoft-com:office:office" xmlns:r="http://schemas.openxmlformats.org/officeDocument/2006/relationships" xmlns:m="http://schemas.openxmlformats.org/officeDocument/2006/math" xmlns:v="urn:schemas-microsoft-com:vml" xmlns:wp14="http://schemas.microsoft.com/office/word/2010/wordprocessingDrawing" xmlns:wp="http://schemas.openxmlformats.org/drawingml/2006/wordprocessingDrawing" xmlns:w10="urn:schemas-microsoft-com:office:word" xmlns:w="http://schemas.openxmlformats.org/wordprocessingml/2006/main" xmlns:w14="http://schemas.microsoft.com/office/word/2010/wordml" xmlns:wpg="http://schemas.microsoft.com/office/word/2010/wordprocessingGroup" xmlns:wpi="http://schemas.microsoft.com/office/word/2010/wordprocessingInk" xmlns:wne="http://schemas.microsoft.com/office/word/2006/wordml" xmlns:wps="http://schemas.microsoft.com/office/word/2010/wordprocessingShape" mc:Ignorable="w14 wp14">
+  <w:abstractNum w:abstractNumId="1467100755">
+    <w:nsid w:val="57722E53"/>
+    <w:multiLevelType w:val="singleLevel"/>
+    <w:tmpl w:val="57722E53"/>
+    <w:lvl w:ilvl="0" w:tentative="1">
+      <w:start w:val="2"/>
+      <w:numFmt w:val="decimal"/>
+      <w:suff w:val="space"/>
+      <w:lvlText w:val="%1)"/>
+      <w:lvlJc w:val="left"/>
+    </w:lvl>
+  </w:abstractNum>
+  <w:num w:numId="1">
+    <w:abstractNumId w:val="1467100755"/>
+  </w:num>
+</w:numbering>
 </file>
 
 <file path=word/styles.xml><?xml version="1.0" encoding="utf-8"?>
@@ -1318,10 +1621,10 @@
       <w:jc w:val="left"/>
     </w:pPr>
     <w:rPr>
-      <w:rFonts w:ascii="Times New Roman" w:hAnsi="Times New Roman"/>
+      <w:rFonts w:ascii="Times New Roman" w:hAnsi="Times New Roman" w:eastAsia="SimSun" w:cs="Times New Roman"/>
       <w:kern w:val="2"/>
       <w:sz w:val="24"/>
-      <w:lang w:val="en-US" w:eastAsia="zh-CN"/>
+      <w:lang w:val="en-US" w:eastAsia="zh-CN" w:bidi="ar-SA"/>
     </w:rPr>
   </w:style>
   <w:style w:type="paragraph" w:styleId="2">

</xml_diff>